<commit_message>
latest update / aide working / new SSH Linux Honeypot cowrie operational
</commit_message>
<xml_diff>
--- a/Documentation/Cahier_des_Charges_HoneyMonit.docx
+++ b/Documentation/Cahier_des_Charges_HoneyMonit.docx
@@ -166,7 +166,7 @@
           <w:sz w:val="26"/>
           <w:szCs w:val="26"/>
         </w:rPr>
-        <w:t xml:space="preserve"> et Budget</w:t>
+        <w:t xml:space="preserve"> </w:t>
       </w:r>
     </w:p>
     <w:p>
@@ -209,7 +209,21 @@
           <w:sz w:val="26"/>
           <w:szCs w:val="26"/>
         </w:rPr>
+        <w:t>(</w:t>
+      </w:r>
+      <w:r>
+        <w:rPr>
+          <w:sz w:val="26"/>
+          <w:szCs w:val="26"/>
+        </w:rPr>
         <w:t>1069€</w:t>
+      </w:r>
+      <w:r>
+        <w:rPr>
+          <w:sz w:val="26"/>
+          <w:szCs w:val="26"/>
+        </w:rPr>
+        <w:t>)</w:t>
       </w:r>
     </w:p>
     <w:p>
@@ -229,7 +243,28 @@
           <w:sz w:val="26"/>
           <w:szCs w:val="26"/>
         </w:rPr>
-        <w:t>Windows 10 Pro : 259€</w:t>
+        <w:t xml:space="preserve">Windows 10 Pro : </w:t>
+      </w:r>
+      <w:r>
+        <w:rPr>
+          <w:sz w:val="26"/>
+          <w:szCs w:val="26"/>
+        </w:rPr>
+        <w:t>(</w:t>
+      </w:r>
+      <w:r>
+        <w:rPr>
+          <w:sz w:val="26"/>
+          <w:szCs w:val="26"/>
+        </w:rPr>
+        <w:t>259€</w:t>
+      </w:r>
+      <w:r>
+        <w:rPr>
+          <w:sz w:val="26"/>
+          <w:szCs w:val="26"/>
+        </w:rPr>
+        <w:t>)</w:t>
       </w:r>
     </w:p>
     <w:p>
@@ -256,7 +291,28 @@
           <w:sz w:val="26"/>
           <w:szCs w:val="26"/>
         </w:rPr>
-        <w:t> : 0€</w:t>
+        <w:t xml:space="preserve"> : </w:t>
+      </w:r>
+      <w:r>
+        <w:rPr>
+          <w:sz w:val="26"/>
+          <w:szCs w:val="26"/>
+        </w:rPr>
+        <w:t>(</w:t>
+      </w:r>
+      <w:r>
+        <w:rPr>
+          <w:sz w:val="26"/>
+          <w:szCs w:val="26"/>
+        </w:rPr>
+        <w:t>0€</w:t>
+      </w:r>
+      <w:r>
+        <w:rPr>
+          <w:sz w:val="26"/>
+          <w:szCs w:val="26"/>
+        </w:rPr>
+        <w:t>)</w:t>
       </w:r>
     </w:p>
     <w:p>
@@ -279,7 +335,28 @@
           <w:sz w:val="26"/>
           <w:szCs w:val="26"/>
         </w:rPr>
-        <w:t xml:space="preserve"> 1800€/an</w:t>
+        <w:t xml:space="preserve"> </w:t>
+      </w:r>
+      <w:r>
+        <w:rPr>
+          <w:sz w:val="26"/>
+          <w:szCs w:val="26"/>
+        </w:rPr>
+        <w:t>(</w:t>
+      </w:r>
+      <w:r>
+        <w:rPr>
+          <w:sz w:val="26"/>
+          <w:szCs w:val="26"/>
+        </w:rPr>
+        <w:t>1800€/an</w:t>
+      </w:r>
+      <w:r>
+        <w:rPr>
+          <w:sz w:val="26"/>
+          <w:szCs w:val="26"/>
+        </w:rPr>
+        <w:t>)</w:t>
       </w:r>
     </w:p>
     <w:p>
@@ -302,7 +379,28 @@
           <w:sz w:val="26"/>
           <w:szCs w:val="26"/>
         </w:rPr>
-        <w:t xml:space="preserve"> 0€/an</w:t>
+        <w:t xml:space="preserve"> </w:t>
+      </w:r>
+      <w:r>
+        <w:rPr>
+          <w:sz w:val="26"/>
+          <w:szCs w:val="26"/>
+        </w:rPr>
+        <w:t>(</w:t>
+      </w:r>
+      <w:r>
+        <w:rPr>
+          <w:sz w:val="26"/>
+          <w:szCs w:val="26"/>
+        </w:rPr>
+        <w:t>0€/an</w:t>
+      </w:r>
+      <w:r>
+        <w:rPr>
+          <w:sz w:val="26"/>
+          <w:szCs w:val="26"/>
+        </w:rPr>
+        <w:t>)</w:t>
       </w:r>
     </w:p>
     <w:p>
@@ -318,8 +416,1064 @@
           <w:sz w:val="26"/>
           <w:szCs w:val="26"/>
         </w:rPr>
-        <w:t xml:space="preserve">2 devs 20€/h de travail </w:t>
-      </w:r>
+        <w:t xml:space="preserve">2 </w:t>
+      </w:r>
+      <w:r>
+        <w:rPr>
+          <w:sz w:val="26"/>
+          <w:szCs w:val="26"/>
+        </w:rPr>
+        <w:t>développeurs</w:t>
+      </w:r>
+      <w:r>
+        <w:rPr>
+          <w:sz w:val="26"/>
+          <w:szCs w:val="26"/>
+        </w:rPr>
+        <w:t xml:space="preserve"> (20€/h)</w:t>
+      </w:r>
+    </w:p>
+    <w:p>
+      <w:pPr>
+        <w:pStyle w:val="Paragraphedeliste"/>
+        <w:numPr>
+          <w:ilvl w:val="0"/>
+          <w:numId w:val="1"/>
+        </w:numPr>
+        <w:rPr>
+          <w:b/>
+          <w:bCs/>
+          <w:sz w:val="26"/>
+          <w:szCs w:val="26"/>
+        </w:rPr>
+      </w:pPr>
+      <w:r>
+        <w:rPr>
+          <w:b/>
+          <w:bCs/>
+          <w:sz w:val="26"/>
+          <w:szCs w:val="26"/>
+        </w:rPr>
+        <w:t>Budget</w:t>
+      </w:r>
+      <w:r>
+        <w:rPr>
+          <w:b/>
+          <w:bCs/>
+          <w:sz w:val="26"/>
+          <w:szCs w:val="26"/>
+        </w:rPr>
+        <w:t xml:space="preserve"> </w:t>
+      </w:r>
+    </w:p>
+    <w:tbl>
+      <w:tblPr>
+        <w:tblStyle w:val="Grilledutableau"/>
+        <w:tblW w:w="0" w:type="auto"/>
+        <w:tblLook w:val="04A0" w:firstRow="1" w:lastRow="0" w:firstColumn="1" w:lastColumn="0" w:noHBand="0" w:noVBand="1"/>
+      </w:tblPr>
+      <w:tblGrid>
+        <w:gridCol w:w="3020"/>
+        <w:gridCol w:w="3021"/>
+        <w:gridCol w:w="3021"/>
+      </w:tblGrid>
+      <w:tr>
+        <w:tc>
+          <w:tcPr>
+            <w:tcW w:w="3020" w:type="dxa"/>
+          </w:tcPr>
+          <w:p>
+            <w:pPr>
+              <w:rPr>
+                <w:sz w:val="26"/>
+                <w:szCs w:val="26"/>
+              </w:rPr>
+            </w:pPr>
+            <w:r>
+              <w:rPr>
+                <w:sz w:val="26"/>
+                <w:szCs w:val="26"/>
+              </w:rPr>
+              <w:t xml:space="preserve">Fonctionnalités </w:t>
+            </w:r>
+          </w:p>
+        </w:tc>
+        <w:tc>
+          <w:tcPr>
+            <w:tcW w:w="3021" w:type="dxa"/>
+          </w:tcPr>
+          <w:p>
+            <w:pPr>
+              <w:rPr>
+                <w:sz w:val="26"/>
+                <w:szCs w:val="26"/>
+              </w:rPr>
+            </w:pPr>
+            <w:r>
+              <w:rPr>
+                <w:sz w:val="26"/>
+                <w:szCs w:val="26"/>
+              </w:rPr>
+              <w:t>Heures de travail estimé</w:t>
+            </w:r>
+          </w:p>
+        </w:tc>
+        <w:tc>
+          <w:tcPr>
+            <w:tcW w:w="3021" w:type="dxa"/>
+          </w:tcPr>
+          <w:p>
+            <w:pPr>
+              <w:rPr>
+                <w:sz w:val="26"/>
+                <w:szCs w:val="26"/>
+              </w:rPr>
+            </w:pPr>
+            <w:r>
+              <w:rPr>
+                <w:sz w:val="26"/>
+                <w:szCs w:val="26"/>
+              </w:rPr>
+              <w:t>Prix</w:t>
+            </w:r>
+          </w:p>
+        </w:tc>
+      </w:tr>
+      <w:tr>
+        <w:tc>
+          <w:tcPr>
+            <w:tcW w:w="3020" w:type="dxa"/>
+          </w:tcPr>
+          <w:p>
+            <w:pPr>
+              <w:rPr>
+                <w:sz w:val="26"/>
+                <w:szCs w:val="26"/>
+              </w:rPr>
+            </w:pPr>
+            <w:r>
+              <w:rPr>
+                <w:sz w:val="26"/>
+                <w:szCs w:val="26"/>
+              </w:rPr>
+              <w:t>Serveur AD : Mise en place de Splunk Entreprise</w:t>
+            </w:r>
+          </w:p>
+        </w:tc>
+        <w:tc>
+          <w:tcPr>
+            <w:tcW w:w="3021" w:type="dxa"/>
+          </w:tcPr>
+          <w:p>
+            <w:pPr>
+              <w:rPr>
+                <w:sz w:val="26"/>
+                <w:szCs w:val="26"/>
+              </w:rPr>
+            </w:pPr>
+            <w:r>
+              <w:rPr>
+                <w:sz w:val="26"/>
+                <w:szCs w:val="26"/>
+              </w:rPr>
+              <w:t>5</w:t>
+            </w:r>
+          </w:p>
+        </w:tc>
+        <w:tc>
+          <w:tcPr>
+            <w:tcW w:w="3021" w:type="dxa"/>
+          </w:tcPr>
+          <w:p>
+            <w:pPr>
+              <w:rPr>
+                <w:sz w:val="26"/>
+                <w:szCs w:val="26"/>
+              </w:rPr>
+            </w:pPr>
+            <w:r>
+              <w:rPr>
+                <w:sz w:val="26"/>
+                <w:szCs w:val="26"/>
+              </w:rPr>
+              <w:t xml:space="preserve">200€ + </w:t>
+            </w:r>
+            <w:r>
+              <w:rPr>
+                <w:sz w:val="26"/>
+                <w:szCs w:val="26"/>
+              </w:rPr>
+              <w:t>2869</w:t>
+            </w:r>
+            <w:r>
+              <w:rPr>
+                <w:sz w:val="26"/>
+                <w:szCs w:val="26"/>
+              </w:rPr>
+              <w:t>€ (software)</w:t>
+            </w:r>
+          </w:p>
+        </w:tc>
+      </w:tr>
+      <w:tr>
+        <w:tc>
+          <w:tcPr>
+            <w:tcW w:w="3020" w:type="dxa"/>
+          </w:tcPr>
+          <w:p>
+            <w:pPr>
+              <w:rPr>
+                <w:sz w:val="26"/>
+                <w:szCs w:val="26"/>
+              </w:rPr>
+            </w:pPr>
+            <w:r>
+              <w:rPr>
+                <w:sz w:val="26"/>
+                <w:szCs w:val="26"/>
+              </w:rPr>
+              <w:t>Serveur Web : Mise en place d'un Linux avec un Honeypot Wordpress</w:t>
+            </w:r>
+          </w:p>
+        </w:tc>
+        <w:tc>
+          <w:tcPr>
+            <w:tcW w:w="3021" w:type="dxa"/>
+          </w:tcPr>
+          <w:p>
+            <w:pPr>
+              <w:rPr>
+                <w:sz w:val="26"/>
+                <w:szCs w:val="26"/>
+              </w:rPr>
+            </w:pPr>
+            <w:r>
+              <w:rPr>
+                <w:sz w:val="26"/>
+                <w:szCs w:val="26"/>
+              </w:rPr>
+              <w:t>1</w:t>
+            </w:r>
+            <w:r>
+              <w:rPr>
+                <w:sz w:val="26"/>
+                <w:szCs w:val="26"/>
+              </w:rPr>
+              <w:t>5</w:t>
+            </w:r>
+          </w:p>
+        </w:tc>
+        <w:tc>
+          <w:tcPr>
+            <w:tcW w:w="3021" w:type="dxa"/>
+          </w:tcPr>
+          <w:p>
+            <w:pPr>
+              <w:rPr>
+                <w:sz w:val="26"/>
+                <w:szCs w:val="26"/>
+              </w:rPr>
+            </w:pPr>
+            <w:r>
+              <w:rPr>
+                <w:sz w:val="26"/>
+                <w:szCs w:val="26"/>
+              </w:rPr>
+              <w:t>600</w:t>
+            </w:r>
+            <w:r>
+              <w:rPr>
+                <w:sz w:val="26"/>
+                <w:szCs w:val="26"/>
+              </w:rPr>
+              <w:t>€</w:t>
+            </w:r>
+            <w:r>
+              <w:rPr>
+                <w:sz w:val="26"/>
+                <w:szCs w:val="26"/>
+              </w:rPr>
+              <w:t xml:space="preserve"> </w:t>
+            </w:r>
+          </w:p>
+        </w:tc>
+      </w:tr>
+      <w:tr>
+        <w:tc>
+          <w:tcPr>
+            <w:tcW w:w="3020" w:type="dxa"/>
+          </w:tcPr>
+          <w:p>
+            <w:pPr>
+              <w:rPr>
+                <w:sz w:val="26"/>
+                <w:szCs w:val="26"/>
+              </w:rPr>
+            </w:pPr>
+            <w:r>
+              <w:rPr>
+                <w:sz w:val="26"/>
+                <w:szCs w:val="26"/>
+              </w:rPr>
+              <w:t>Serveur Windows : Mise en place d'un Windows 10 pro avec un Honeypot</w:t>
+            </w:r>
+          </w:p>
+        </w:tc>
+        <w:tc>
+          <w:tcPr>
+            <w:tcW w:w="3021" w:type="dxa"/>
+          </w:tcPr>
+          <w:p>
+            <w:pPr>
+              <w:rPr>
+                <w:sz w:val="26"/>
+                <w:szCs w:val="26"/>
+              </w:rPr>
+            </w:pPr>
+            <w:r>
+              <w:rPr>
+                <w:sz w:val="26"/>
+                <w:szCs w:val="26"/>
+              </w:rPr>
+              <w:t>20</w:t>
+            </w:r>
+          </w:p>
+        </w:tc>
+        <w:tc>
+          <w:tcPr>
+            <w:tcW w:w="3021" w:type="dxa"/>
+          </w:tcPr>
+          <w:p>
+            <w:pPr>
+              <w:rPr>
+                <w:sz w:val="26"/>
+                <w:szCs w:val="26"/>
+              </w:rPr>
+            </w:pPr>
+            <w:r>
+              <w:rPr>
+                <w:sz w:val="26"/>
+                <w:szCs w:val="26"/>
+              </w:rPr>
+              <w:t>800</w:t>
+            </w:r>
+            <w:r>
+              <w:rPr>
+                <w:sz w:val="26"/>
+                <w:szCs w:val="26"/>
+              </w:rPr>
+              <w:t>€ + 259€</w:t>
+            </w:r>
+          </w:p>
+        </w:tc>
+      </w:tr>
+      <w:tr>
+        <w:tc>
+          <w:tcPr>
+            <w:tcW w:w="3020" w:type="dxa"/>
+          </w:tcPr>
+          <w:p>
+            <w:pPr>
+              <w:rPr>
+                <w:sz w:val="26"/>
+                <w:szCs w:val="26"/>
+              </w:rPr>
+            </w:pPr>
+            <w:r>
+              <w:rPr>
+                <w:sz w:val="26"/>
+                <w:szCs w:val="26"/>
+              </w:rPr>
+              <w:t>Serveur Windows : Sysmon configuré sur le poste W10 pro client</w:t>
+            </w:r>
+          </w:p>
+        </w:tc>
+        <w:tc>
+          <w:tcPr>
+            <w:tcW w:w="3021" w:type="dxa"/>
+          </w:tcPr>
+          <w:p>
+            <w:pPr>
+              <w:rPr>
+                <w:sz w:val="26"/>
+                <w:szCs w:val="26"/>
+              </w:rPr>
+            </w:pPr>
+            <w:r>
+              <w:rPr>
+                <w:sz w:val="26"/>
+                <w:szCs w:val="26"/>
+              </w:rPr>
+              <w:t>5</w:t>
+            </w:r>
+          </w:p>
+        </w:tc>
+        <w:tc>
+          <w:tcPr>
+            <w:tcW w:w="3021" w:type="dxa"/>
+          </w:tcPr>
+          <w:p>
+            <w:pPr>
+              <w:rPr>
+                <w:sz w:val="26"/>
+                <w:szCs w:val="26"/>
+              </w:rPr>
+            </w:pPr>
+            <w:r>
+              <w:rPr>
+                <w:sz w:val="26"/>
+                <w:szCs w:val="26"/>
+              </w:rPr>
+              <w:t>200</w:t>
+            </w:r>
+            <w:r>
+              <w:rPr>
+                <w:sz w:val="26"/>
+                <w:szCs w:val="26"/>
+              </w:rPr>
+              <w:t>€</w:t>
+            </w:r>
+          </w:p>
+        </w:tc>
+      </w:tr>
+      <w:tr>
+        <w:tc>
+          <w:tcPr>
+            <w:tcW w:w="3020" w:type="dxa"/>
+          </w:tcPr>
+          <w:p>
+            <w:pPr>
+              <w:rPr>
+                <w:sz w:val="26"/>
+                <w:szCs w:val="26"/>
+              </w:rPr>
+            </w:pPr>
+            <w:r>
+              <w:rPr>
+                <w:sz w:val="26"/>
+                <w:szCs w:val="26"/>
+              </w:rPr>
+              <w:t>Serveur Web : Auditd configuré sur le Serveur Web</w:t>
+            </w:r>
+          </w:p>
+        </w:tc>
+        <w:tc>
+          <w:tcPr>
+            <w:tcW w:w="3021" w:type="dxa"/>
+          </w:tcPr>
+          <w:p>
+            <w:pPr>
+              <w:rPr>
+                <w:sz w:val="26"/>
+                <w:szCs w:val="26"/>
+              </w:rPr>
+            </w:pPr>
+            <w:r>
+              <w:rPr>
+                <w:sz w:val="26"/>
+                <w:szCs w:val="26"/>
+              </w:rPr>
+              <w:t>5</w:t>
+            </w:r>
+          </w:p>
+        </w:tc>
+        <w:tc>
+          <w:tcPr>
+            <w:tcW w:w="3021" w:type="dxa"/>
+          </w:tcPr>
+          <w:p>
+            <w:pPr>
+              <w:rPr>
+                <w:sz w:val="26"/>
+                <w:szCs w:val="26"/>
+              </w:rPr>
+            </w:pPr>
+            <w:r>
+              <w:rPr>
+                <w:sz w:val="26"/>
+                <w:szCs w:val="26"/>
+              </w:rPr>
+              <w:t>200</w:t>
+            </w:r>
+            <w:r>
+              <w:rPr>
+                <w:sz w:val="26"/>
+                <w:szCs w:val="26"/>
+              </w:rPr>
+              <w:t>€</w:t>
+            </w:r>
+          </w:p>
+        </w:tc>
+      </w:tr>
+      <w:tr>
+        <w:tc>
+          <w:tcPr>
+            <w:tcW w:w="3020" w:type="dxa"/>
+          </w:tcPr>
+          <w:p>
+            <w:pPr>
+              <w:rPr>
+                <w:sz w:val="26"/>
+                <w:szCs w:val="26"/>
+              </w:rPr>
+            </w:pPr>
+            <w:r>
+              <w:rPr>
+                <w:sz w:val="26"/>
+                <w:szCs w:val="26"/>
+              </w:rPr>
+              <w:t>Serveur AD : Splunk server reçoit des logs des 2 machines</w:t>
+            </w:r>
+          </w:p>
+        </w:tc>
+        <w:tc>
+          <w:tcPr>
+            <w:tcW w:w="3021" w:type="dxa"/>
+          </w:tcPr>
+          <w:p>
+            <w:pPr>
+              <w:rPr>
+                <w:sz w:val="26"/>
+                <w:szCs w:val="26"/>
+              </w:rPr>
+            </w:pPr>
+            <w:r>
+              <w:rPr>
+                <w:sz w:val="26"/>
+                <w:szCs w:val="26"/>
+              </w:rPr>
+              <w:t>10</w:t>
+            </w:r>
+          </w:p>
+        </w:tc>
+        <w:tc>
+          <w:tcPr>
+            <w:tcW w:w="3021" w:type="dxa"/>
+          </w:tcPr>
+          <w:p>
+            <w:pPr>
+              <w:rPr>
+                <w:sz w:val="26"/>
+                <w:szCs w:val="26"/>
+              </w:rPr>
+            </w:pPr>
+            <w:r>
+              <w:rPr>
+                <w:sz w:val="26"/>
+                <w:szCs w:val="26"/>
+              </w:rPr>
+              <w:t>400</w:t>
+            </w:r>
+            <w:r>
+              <w:rPr>
+                <w:sz w:val="26"/>
+                <w:szCs w:val="26"/>
+              </w:rPr>
+              <w:t>€</w:t>
+            </w:r>
+          </w:p>
+        </w:tc>
+      </w:tr>
+      <w:tr>
+        <w:tc>
+          <w:tcPr>
+            <w:tcW w:w="3020" w:type="dxa"/>
+          </w:tcPr>
+          <w:p>
+            <w:pPr>
+              <w:rPr>
+                <w:sz w:val="26"/>
+                <w:szCs w:val="26"/>
+              </w:rPr>
+            </w:pPr>
+            <w:r>
+              <w:rPr>
+                <w:sz w:val="26"/>
+                <w:szCs w:val="26"/>
+              </w:rPr>
+              <w:t>Serveur AD : Début construction de règles, alertes sur splunk</w:t>
+            </w:r>
+          </w:p>
+        </w:tc>
+        <w:tc>
+          <w:tcPr>
+            <w:tcW w:w="3021" w:type="dxa"/>
+          </w:tcPr>
+          <w:p>
+            <w:pPr>
+              <w:rPr>
+                <w:sz w:val="26"/>
+                <w:szCs w:val="26"/>
+              </w:rPr>
+            </w:pPr>
+            <w:r>
+              <w:rPr>
+                <w:sz w:val="26"/>
+                <w:szCs w:val="26"/>
+              </w:rPr>
+              <w:t>35</w:t>
+            </w:r>
+          </w:p>
+        </w:tc>
+        <w:tc>
+          <w:tcPr>
+            <w:tcW w:w="3021" w:type="dxa"/>
+          </w:tcPr>
+          <w:p>
+            <w:pPr>
+              <w:rPr>
+                <w:sz w:val="26"/>
+                <w:szCs w:val="26"/>
+              </w:rPr>
+            </w:pPr>
+            <w:r>
+              <w:rPr>
+                <w:sz w:val="26"/>
+                <w:szCs w:val="26"/>
+              </w:rPr>
+              <w:t>1400</w:t>
+            </w:r>
+            <w:r>
+              <w:rPr>
+                <w:sz w:val="26"/>
+                <w:szCs w:val="26"/>
+              </w:rPr>
+              <w:t>€</w:t>
+            </w:r>
+          </w:p>
+        </w:tc>
+      </w:tr>
+      <w:tr>
+        <w:tc>
+          <w:tcPr>
+            <w:tcW w:w="3020" w:type="dxa"/>
+          </w:tcPr>
+          <w:p>
+            <w:pPr>
+              <w:rPr>
+                <w:sz w:val="26"/>
+                <w:szCs w:val="26"/>
+              </w:rPr>
+            </w:pPr>
+            <w:r>
+              <w:rPr>
+                <w:sz w:val="26"/>
+                <w:szCs w:val="26"/>
+              </w:rPr>
+              <w:t>File integrity monitoring</w:t>
+            </w:r>
+          </w:p>
+        </w:tc>
+        <w:tc>
+          <w:tcPr>
+            <w:tcW w:w="3021" w:type="dxa"/>
+          </w:tcPr>
+          <w:p>
+            <w:pPr>
+              <w:rPr>
+                <w:sz w:val="26"/>
+                <w:szCs w:val="26"/>
+              </w:rPr>
+            </w:pPr>
+            <w:r>
+              <w:rPr>
+                <w:sz w:val="26"/>
+                <w:szCs w:val="26"/>
+              </w:rPr>
+              <w:t>20</w:t>
+            </w:r>
+          </w:p>
+        </w:tc>
+        <w:tc>
+          <w:tcPr>
+            <w:tcW w:w="3021" w:type="dxa"/>
+          </w:tcPr>
+          <w:p>
+            <w:pPr>
+              <w:rPr>
+                <w:sz w:val="26"/>
+                <w:szCs w:val="26"/>
+              </w:rPr>
+            </w:pPr>
+            <w:r>
+              <w:rPr>
+                <w:sz w:val="26"/>
+                <w:szCs w:val="26"/>
+              </w:rPr>
+              <w:t>800€</w:t>
+            </w:r>
+          </w:p>
+        </w:tc>
+      </w:tr>
+      <w:tr>
+        <w:tc>
+          <w:tcPr>
+            <w:tcW w:w="3020" w:type="dxa"/>
+          </w:tcPr>
+          <w:p>
+            <w:pPr>
+              <w:rPr>
+                <w:sz w:val="26"/>
+                <w:szCs w:val="26"/>
+              </w:rPr>
+            </w:pPr>
+            <w:r>
+              <w:rPr>
+                <w:sz w:val="26"/>
+                <w:szCs w:val="26"/>
+              </w:rPr>
+              <w:lastRenderedPageBreak/>
+              <w:t>Début mise en place d'une solution qui test nos alertes Splunk</w:t>
+            </w:r>
+          </w:p>
+        </w:tc>
+        <w:tc>
+          <w:tcPr>
+            <w:tcW w:w="3021" w:type="dxa"/>
+          </w:tcPr>
+          <w:p>
+            <w:pPr>
+              <w:rPr>
+                <w:sz w:val="26"/>
+                <w:szCs w:val="26"/>
+              </w:rPr>
+            </w:pPr>
+            <w:r>
+              <w:rPr>
+                <w:sz w:val="26"/>
+                <w:szCs w:val="26"/>
+              </w:rPr>
+              <w:t>20</w:t>
+            </w:r>
+          </w:p>
+        </w:tc>
+        <w:tc>
+          <w:tcPr>
+            <w:tcW w:w="3021" w:type="dxa"/>
+          </w:tcPr>
+          <w:p>
+            <w:pPr>
+              <w:rPr>
+                <w:sz w:val="26"/>
+                <w:szCs w:val="26"/>
+              </w:rPr>
+            </w:pPr>
+            <w:r>
+              <w:rPr>
+                <w:sz w:val="26"/>
+                <w:szCs w:val="26"/>
+              </w:rPr>
+              <w:t>8</w:t>
+            </w:r>
+            <w:r>
+              <w:rPr>
+                <w:sz w:val="26"/>
+                <w:szCs w:val="26"/>
+              </w:rPr>
+              <w:t>00€</w:t>
+            </w:r>
+          </w:p>
+        </w:tc>
+      </w:tr>
+      <w:tr>
+        <w:tc>
+          <w:tcPr>
+            <w:tcW w:w="3020" w:type="dxa"/>
+          </w:tcPr>
+          <w:p>
+            <w:pPr>
+              <w:rPr>
+                <w:sz w:val="26"/>
+                <w:szCs w:val="26"/>
+              </w:rPr>
+            </w:pPr>
+            <w:r>
+              <w:rPr>
+                <w:sz w:val="26"/>
+                <w:szCs w:val="26"/>
+              </w:rPr>
+              <w:t xml:space="preserve">   Réalisation d'une analyse d infra(nmap)</w:t>
+            </w:r>
+          </w:p>
+        </w:tc>
+        <w:tc>
+          <w:tcPr>
+            <w:tcW w:w="3021" w:type="dxa"/>
+          </w:tcPr>
+          <w:p>
+            <w:pPr>
+              <w:rPr>
+                <w:sz w:val="26"/>
+                <w:szCs w:val="26"/>
+              </w:rPr>
+            </w:pPr>
+            <w:r>
+              <w:rPr>
+                <w:sz w:val="26"/>
+                <w:szCs w:val="26"/>
+              </w:rPr>
+              <w:t>10</w:t>
+            </w:r>
+          </w:p>
+        </w:tc>
+        <w:tc>
+          <w:tcPr>
+            <w:tcW w:w="3021" w:type="dxa"/>
+          </w:tcPr>
+          <w:p>
+            <w:pPr>
+              <w:rPr>
+                <w:sz w:val="26"/>
+                <w:szCs w:val="26"/>
+              </w:rPr>
+            </w:pPr>
+            <w:r>
+              <w:rPr>
+                <w:sz w:val="26"/>
+                <w:szCs w:val="26"/>
+              </w:rPr>
+              <w:t>4</w:t>
+            </w:r>
+            <w:r>
+              <w:rPr>
+                <w:sz w:val="26"/>
+                <w:szCs w:val="26"/>
+              </w:rPr>
+              <w:t>00€</w:t>
+            </w:r>
+          </w:p>
+        </w:tc>
+      </w:tr>
+      <w:tr>
+        <w:tc>
+          <w:tcPr>
+            <w:tcW w:w="3020" w:type="dxa"/>
+          </w:tcPr>
+          <w:p>
+            <w:pPr>
+              <w:rPr>
+                <w:sz w:val="26"/>
+                <w:szCs w:val="26"/>
+              </w:rPr>
+            </w:pPr>
+            <w:r>
+              <w:rPr>
+                <w:sz w:val="26"/>
+                <w:szCs w:val="26"/>
+              </w:rPr>
+              <w:t>Tester une attaque sur AD (smbexec ou autre ... )</w:t>
+            </w:r>
+          </w:p>
+        </w:tc>
+        <w:tc>
+          <w:tcPr>
+            <w:tcW w:w="3021" w:type="dxa"/>
+          </w:tcPr>
+          <w:p>
+            <w:pPr>
+              <w:rPr>
+                <w:sz w:val="26"/>
+                <w:szCs w:val="26"/>
+              </w:rPr>
+            </w:pPr>
+            <w:r>
+              <w:rPr>
+                <w:sz w:val="26"/>
+                <w:szCs w:val="26"/>
+              </w:rPr>
+              <w:t>2</w:t>
+            </w:r>
+            <w:r>
+              <w:rPr>
+                <w:sz w:val="26"/>
+                <w:szCs w:val="26"/>
+              </w:rPr>
+              <w:t>5</w:t>
+            </w:r>
+          </w:p>
+        </w:tc>
+        <w:tc>
+          <w:tcPr>
+            <w:tcW w:w="3021" w:type="dxa"/>
+          </w:tcPr>
+          <w:p>
+            <w:pPr>
+              <w:rPr>
+                <w:sz w:val="26"/>
+                <w:szCs w:val="26"/>
+              </w:rPr>
+            </w:pPr>
+            <w:r>
+              <w:rPr>
+                <w:sz w:val="26"/>
+                <w:szCs w:val="26"/>
+              </w:rPr>
+              <w:t>10</w:t>
+            </w:r>
+            <w:r>
+              <w:rPr>
+                <w:sz w:val="26"/>
+                <w:szCs w:val="26"/>
+              </w:rPr>
+              <w:t>00€</w:t>
+            </w:r>
+          </w:p>
+        </w:tc>
+      </w:tr>
+      <w:tr>
+        <w:tc>
+          <w:tcPr>
+            <w:tcW w:w="3020" w:type="dxa"/>
+          </w:tcPr>
+          <w:p>
+            <w:pPr>
+              <w:rPr>
+                <w:sz w:val="26"/>
+                <w:szCs w:val="26"/>
+              </w:rPr>
+            </w:pPr>
+            <w:r>
+              <w:rPr>
+                <w:sz w:val="26"/>
+                <w:szCs w:val="26"/>
+              </w:rPr>
+              <w:t>Amélioration infra</w:t>
+            </w:r>
+          </w:p>
+        </w:tc>
+        <w:tc>
+          <w:tcPr>
+            <w:tcW w:w="3021" w:type="dxa"/>
+          </w:tcPr>
+          <w:p>
+            <w:pPr>
+              <w:rPr>
+                <w:sz w:val="26"/>
+                <w:szCs w:val="26"/>
+              </w:rPr>
+            </w:pPr>
+            <w:r>
+              <w:rPr>
+                <w:sz w:val="26"/>
+                <w:szCs w:val="26"/>
+              </w:rPr>
+              <w:t>2</w:t>
+            </w:r>
+            <w:r>
+              <w:rPr>
+                <w:sz w:val="26"/>
+                <w:szCs w:val="26"/>
+              </w:rPr>
+              <w:t>5</w:t>
+            </w:r>
+          </w:p>
+        </w:tc>
+        <w:tc>
+          <w:tcPr>
+            <w:tcW w:w="3021" w:type="dxa"/>
+          </w:tcPr>
+          <w:p>
+            <w:pPr>
+              <w:rPr>
+                <w:sz w:val="26"/>
+                <w:szCs w:val="26"/>
+              </w:rPr>
+            </w:pPr>
+            <w:r>
+              <w:rPr>
+                <w:sz w:val="26"/>
+                <w:szCs w:val="26"/>
+              </w:rPr>
+              <w:t>1000</w:t>
+            </w:r>
+            <w:r>
+              <w:rPr>
+                <w:sz w:val="26"/>
+                <w:szCs w:val="26"/>
+              </w:rPr>
+              <w:t>€</w:t>
+            </w:r>
+          </w:p>
+        </w:tc>
+      </w:tr>
+      <w:tr>
+        <w:tc>
+          <w:tcPr>
+            <w:tcW w:w="3020" w:type="dxa"/>
+          </w:tcPr>
+          <w:p>
+            <w:pPr>
+              <w:rPr>
+                <w:sz w:val="26"/>
+                <w:szCs w:val="26"/>
+              </w:rPr>
+            </w:pPr>
+            <w:r>
+              <w:rPr>
+                <w:sz w:val="26"/>
+                <w:szCs w:val="26"/>
+              </w:rPr>
+              <w:t>Total</w:t>
+            </w:r>
+          </w:p>
+        </w:tc>
+        <w:tc>
+          <w:tcPr>
+            <w:tcW w:w="3021" w:type="dxa"/>
+          </w:tcPr>
+          <w:p>
+            <w:pPr>
+              <w:rPr>
+                <w:sz w:val="26"/>
+                <w:szCs w:val="26"/>
+              </w:rPr>
+            </w:pPr>
+            <w:r>
+              <w:rPr>
+                <w:sz w:val="26"/>
+                <w:szCs w:val="26"/>
+              </w:rPr>
+              <w:t>205</w:t>
+            </w:r>
+          </w:p>
+        </w:tc>
+        <w:tc>
+          <w:tcPr>
+            <w:tcW w:w="3021" w:type="dxa"/>
+          </w:tcPr>
+          <w:p>
+            <w:pPr>
+              <w:rPr>
+                <w:sz w:val="26"/>
+                <w:szCs w:val="26"/>
+              </w:rPr>
+            </w:pPr>
+            <w:r>
+              <w:rPr>
+                <w:sz w:val="26"/>
+                <w:szCs w:val="26"/>
+              </w:rPr>
+              <w:t>10128</w:t>
+            </w:r>
+            <w:r>
+              <w:rPr>
+                <w:sz w:val="26"/>
+                <w:szCs w:val="26"/>
+              </w:rPr>
+              <w:t>€</w:t>
+            </w:r>
+          </w:p>
+        </w:tc>
+      </w:tr>
+    </w:tbl>
+    <w:p>
+      <w:pPr>
+        <w:ind w:firstLine="360"/>
+        <w:rPr>
+          <w:sz w:val="26"/>
+          <w:szCs w:val="26"/>
+        </w:rPr>
+      </w:pPr>
     </w:p>
     <w:p>
       <w:pPr>
@@ -996,6 +2150,25 @@
       <w:contextualSpacing/>
     </w:pPr>
   </w:style>
+  <w:style w:type="table" w:styleId="Grilledutableau">
+    <w:name w:val="Table Grid"/>
+    <w:basedOn w:val="TableauNormal"/>
+    <w:uiPriority w:val="39"/>
+    <w:rsid w:val="005C5E93"/>
+    <w:pPr>
+      <w:spacing w:after="0" w:line="240" w:lineRule="auto"/>
+    </w:pPr>
+    <w:tblPr>
+      <w:tblBorders>
+        <w:top w:val="single" w:sz="4" w:space="0" w:color="auto"/>
+        <w:left w:val="single" w:sz="4" w:space="0" w:color="auto"/>
+        <w:bottom w:val="single" w:sz="4" w:space="0" w:color="auto"/>
+        <w:right w:val="single" w:sz="4" w:space="0" w:color="auto"/>
+        <w:insideH w:val="single" w:sz="4" w:space="0" w:color="auto"/>
+        <w:insideV w:val="single" w:sz="4" w:space="0" w:color="auto"/>
+      </w:tblBorders>
+    </w:tblPr>
+  </w:style>
 </w:styles>
 </file>
 

</xml_diff>